<commit_message>
more changes in research
</commit_message>
<xml_diff>
--- a/static/Passalacqua_CV_Academic_September2024.docx
+++ b/static/Passalacqua_CV_Academic_September2024.docx
@@ -1378,7 +1378,23 @@
                 <w:sz w:val="20"/>
                 <w:szCs w:val="20"/>
               </w:rPr>
-              <w:t>Dissertation Committee: Jeremy Stein (chair), Josh Lerner, David Scharfstein, Adi Sunderam, and Marco Di Maggio</w:t>
+              <w:t xml:space="preserve">Dissertation Committee: Jeremy Stein (chair), Josh Lerner, David Scharfstein, Adi </w:t>
+            </w:r>
+            <w:proofErr w:type="spellStart"/>
+            <w:r>
+              <w:rPr>
+                <w:sz w:val="20"/>
+                <w:szCs w:val="20"/>
+              </w:rPr>
+              <w:t>Sunderam</w:t>
+            </w:r>
+            <w:proofErr w:type="spellEnd"/>
+            <w:r>
+              <w:rPr>
+                <w:sz w:val="20"/>
+                <w:szCs w:val="20"/>
+              </w:rPr>
+              <w:t>, and Marco Di Maggio</w:t>
             </w:r>
           </w:p>
         </w:tc>
@@ -2080,7 +2096,21 @@
               <w:rPr>
                 <w:w w:val="110"/>
               </w:rPr>
-              <w:t>with Alberto Alesina (Harvard University)</w:t>
+              <w:t xml:space="preserve">with Alberto </w:t>
+            </w:r>
+            <w:proofErr w:type="spellStart"/>
+            <w:r>
+              <w:rPr>
+                <w:w w:val="110"/>
+              </w:rPr>
+              <w:t>Alesina</w:t>
+            </w:r>
+            <w:proofErr w:type="spellEnd"/>
+            <w:r>
+              <w:rPr>
+                <w:w w:val="110"/>
+              </w:rPr>
+              <w:t xml:space="preserve"> (Harvard University)</w:t>
             </w:r>
           </w:p>
         </w:tc>
@@ -2448,7 +2478,23 @@
                 <w:szCs w:val="20"/>
               </w:rPr>
               <w:lastRenderedPageBreak/>
-              <w:t>misreport loan losses and evergreen credit to underperforming firms unless audited. We find that this reclassification of loans leads to a temporary contraction in lending by audited banks. However, this effect is completely driven by a credit cut to underperforming firms, as the composition of new lending shifts toward more productive firms. As a result, these productive firms increase employment and invest more in fixed capital. We provide evidence of a mechanisms for our results: a change in bank governance. Finally, we find positive spillovers from inspections: entrepreneurship increases, underperforming firms are more likely to exit the market, and there is an overall increase in productivity in the local economy as a result. Taken together, our results show that bank supervision is an important complement to regulation in improving credit allocation.</w:t>
+              <w:t xml:space="preserve">misreport loan losses and evergreen credit to underperforming firms unless audited. We find that this reclassification of loans leads to a temporary contraction in lending by audited banks. However, this effect is completely driven by a credit cut to underperforming firms, as the composition of new lending shifts toward more productive firms. As a result, these productive firms increase employment and invest more in fixed capital. We provide evidence of a </w:t>
+            </w:r>
+            <w:proofErr w:type="gramStart"/>
+            <w:r>
+              <w:rPr>
+                <w:sz w:val="20"/>
+                <w:szCs w:val="20"/>
+              </w:rPr>
+              <w:t>mechanisms</w:t>
+            </w:r>
+            <w:proofErr w:type="gramEnd"/>
+            <w:r>
+              <w:rPr>
+                <w:sz w:val="20"/>
+                <w:szCs w:val="20"/>
+              </w:rPr>
+              <w:t xml:space="preserve"> for our results: a change in bank governance. Finally, we find positive spillovers from inspections: entrepreneurship increases, underperforming firms are more likely to exit the market, and there is an overall increase in productivity in the local economy as a result. Taken together, our results show that bank supervision is an important complement to regulation in improving credit allocation.</w:t>
             </w:r>
           </w:p>
         </w:tc>
@@ -2596,7 +2642,35 @@
               <w:rPr>
                 <w:sz w:val="20"/>
               </w:rPr>
-              <w:t>with Jeffrey Jou (Wharton), Anya Kleymenova (Fed Board), Rajesh Vijavaraghavan (UBC</w:t>
+              <w:t xml:space="preserve">with Jeffrey Jou (Wharton), Anya </w:t>
+            </w:r>
+            <w:proofErr w:type="spellStart"/>
+            <w:r>
+              <w:rPr>
+                <w:sz w:val="20"/>
+              </w:rPr>
+              <w:t>Kleymenova</w:t>
+            </w:r>
+            <w:proofErr w:type="spellEnd"/>
+            <w:r>
+              <w:rPr>
+                <w:sz w:val="20"/>
+              </w:rPr>
+              <w:t xml:space="preserve"> (Fed Board), Rajesh </w:t>
+            </w:r>
+            <w:proofErr w:type="spellStart"/>
+            <w:r>
+              <w:rPr>
+                <w:sz w:val="20"/>
+              </w:rPr>
+              <w:t>Vijavaraghavan</w:t>
+            </w:r>
+            <w:proofErr w:type="spellEnd"/>
+            <w:r>
+              <w:rPr>
+                <w:sz w:val="20"/>
+              </w:rPr>
+              <w:t xml:space="preserve"> (UBC</w:t>
             </w:r>
             <w:r>
               <w:rPr>
@@ -2686,7 +2760,25 @@
                 <w:sz w:val="20"/>
                 <w:szCs w:val="20"/>
               </w:rPr>
-              <w:t>We study whether the disclosure of consumer complaints about their banks changes affected banks’ provision of consumer credit. Using a novel confidential dataset containing consumer complaints from the Consumer Financial Protection Bureau (CFPB) and matching it with confidential data on mortgages, deposits, and market prices, we find that banks subject to prudential and CFPB oversight, which receive consumer complaints experience a decline in their share prices and an increase in trading volumes. These banks also see a decrease in deposit and mortgage market shares, with more complaints resulting in higher deposit withdrawals. We find limited evidence that banks change deposit rates in response. Finally, we implement textual analysis to study the differential impact of consumer complaints. Overall, we provide new evidence on the role of information disclosure as a disciplinary mechanism in providing credit.</w:t>
+              <w:t xml:space="preserve">We study whether the disclosure of consumer complaints about their </w:t>
+            </w:r>
+            <w:proofErr w:type="gramStart"/>
+            <w:r>
+              <w:rPr>
+                <w:w w:val="105"/>
+                <w:sz w:val="20"/>
+                <w:szCs w:val="20"/>
+              </w:rPr>
+              <w:t>banks</w:t>
+            </w:r>
+            <w:proofErr w:type="gramEnd"/>
+            <w:r>
+              <w:rPr>
+                <w:w w:val="105"/>
+                <w:sz w:val="20"/>
+                <w:szCs w:val="20"/>
+              </w:rPr>
+              <w:t xml:space="preserve"> changes affected banks’ provision of consumer credit. Using a novel confidential dataset containing consumer complaints from the Consumer Financial Protection Bureau (CFPB) and matching it with confidential data on mortgages, deposits, and market prices, we find that banks subject to prudential and CFPB oversight, which receive consumer complaints experience a decline in their share prices and an increase in trading volumes. These banks also see a decrease in deposit and mortgage market shares, with more complaints resulting in higher deposit withdrawals. We find limited evidence that banks change deposit rates in response. Finally, we implement textual analysis to study the differential impact of consumer complaints. Overall, we provide new evidence on the role of information disclosure as a disciplinary mechanism in providing credit.</w:t>
             </w:r>
           </w:p>
         </w:tc>
@@ -2771,7 +2863,43 @@
                 <w:sz w:val="20"/>
                 <w:szCs w:val="20"/>
               </w:rPr>
-              <w:t>with Filippo Mezzanotti (Northwestern Kellogg School of Management), and Giovanni Soggia (Bank of Italy)</w:t>
+              <w:t xml:space="preserve">with Filippo </w:t>
+            </w:r>
+            <w:proofErr w:type="spellStart"/>
+            <w:r>
+              <w:rPr>
+                <w:w w:val="105"/>
+                <w:sz w:val="20"/>
+                <w:szCs w:val="20"/>
+              </w:rPr>
+              <w:t>Mezzanotti</w:t>
+            </w:r>
+            <w:proofErr w:type="spellEnd"/>
+            <w:r>
+              <w:rPr>
+                <w:w w:val="105"/>
+                <w:sz w:val="20"/>
+                <w:szCs w:val="20"/>
+              </w:rPr>
+              <w:t xml:space="preserve"> (Northwestern Kellogg School of Management), and Giovanni </w:t>
+            </w:r>
+            <w:proofErr w:type="spellStart"/>
+            <w:r>
+              <w:rPr>
+                <w:w w:val="105"/>
+                <w:sz w:val="20"/>
+                <w:szCs w:val="20"/>
+              </w:rPr>
+              <w:t>Soggia</w:t>
+            </w:r>
+            <w:proofErr w:type="spellEnd"/>
+            <w:r>
+              <w:rPr>
+                <w:w w:val="105"/>
+                <w:sz w:val="20"/>
+                <w:szCs w:val="20"/>
+              </w:rPr>
+              <w:t xml:space="preserve"> (Bank of Italy)</w:t>
             </w:r>
           </w:p>
         </w:tc>
@@ -2817,14 +2945,6 @@
                 <w:szCs w:val="20"/>
               </w:rPr>
             </w:pPr>
-            <w:r>
-              <w:rPr>
-                <w:w w:val="105"/>
-                <w:sz w:val="20"/>
-                <w:szCs w:val="20"/>
-              </w:rPr>
-              <w:t>We study the role of independent auditing of municipalities in the credit market. Using the random selection of auditors introduced by a reform in 2012, combined with a confidential dataset on the universe of bank loans and interest rate, we find that after the introduction of the drafting rule, municipalities are more likely to increase their borrowing from banks by 4 percentage. Additionally, banks are more likely to reclassify a loan as non-performing. This is line with a model in which the new system improves the quality of information provided to banks. Finally, we show that the individual component of the auditor matter.</w:t>
-            </w:r>
           </w:p>
         </w:tc>
       </w:tr>
@@ -3018,7 +3138,25 @@
                 <w:spacing w:val="-4"/>
                 <w:sz w:val="20"/>
               </w:rPr>
-              <w:t>with Jiakai Chen (University of Hawaii Shidler College of Business) and Teng Wang (Fed Board)</w:t>
+              <w:t xml:space="preserve">with </w:t>
+            </w:r>
+            <w:proofErr w:type="spellStart"/>
+            <w:r>
+              <w:rPr>
+                <w:bCs/>
+                <w:spacing w:val="-4"/>
+                <w:sz w:val="20"/>
+              </w:rPr>
+              <w:t>Jiakai</w:t>
+            </w:r>
+            <w:proofErr w:type="spellEnd"/>
+            <w:r>
+              <w:rPr>
+                <w:bCs/>
+                <w:spacing w:val="-4"/>
+                <w:sz w:val="20"/>
+              </w:rPr>
+              <w:t xml:space="preserve"> Chen (University of Hawaii Shidler College of Business) and Teng Wang (Fed Board)</w:t>
             </w:r>
           </w:p>
         </w:tc>
@@ -3591,7 +3729,21 @@
               <w:rPr>
                 <w:w w:val="110"/>
               </w:rPr>
-              <w:t>Jens Aubrey Westengard Award</w:t>
+              <w:t xml:space="preserve">Jens Aubrey </w:t>
+            </w:r>
+            <w:proofErr w:type="spellStart"/>
+            <w:r>
+              <w:rPr>
+                <w:w w:val="110"/>
+              </w:rPr>
+              <w:t>Westengard</w:t>
+            </w:r>
+            <w:proofErr w:type="spellEnd"/>
+            <w:r>
+              <w:rPr>
+                <w:w w:val="110"/>
+              </w:rPr>
+              <w:t xml:space="preserve"> Award</w:t>
             </w:r>
           </w:p>
         </w:tc>
@@ -4534,6 +4686,7 @@
                 <w:sz w:val="20"/>
                 <w:szCs w:val="20"/>
               </w:rPr>
+              <w:lastRenderedPageBreak/>
               <w:t>NYFED, Federal Reserve Board (3), Boston FED, Purdue University Krannert School of Management, CEMFI, John Hopkins University, Queen Mary University of London, Brandeis University International Business School, Goldman Sachs, NERA</w:t>
             </w:r>
           </w:p>
@@ -4791,7 +4944,21 @@
                 <w:sz w:val="20"/>
                 <w:szCs w:val="20"/>
               </w:rPr>
-              <w:t xml:space="preserve">, FDIC’s Bank Research Conference </w:t>
+              <w:t>, FDIC’s Bank Research Conference</w:t>
+            </w:r>
+            <w:r>
+              <w:rPr>
+                <w:sz w:val="20"/>
+                <w:szCs w:val="20"/>
+              </w:rPr>
+              <w:t xml:space="preserve">, 2024 Community Banking Research Conference </w:t>
+            </w:r>
+            <w:r>
+              <w:rPr>
+                <w:sz w:val="20"/>
+                <w:szCs w:val="20"/>
+              </w:rPr>
+              <w:t xml:space="preserve"> </w:t>
             </w:r>
           </w:p>
         </w:tc>
@@ -5496,20 +5663,36 @@
                 <w:sz w:val="18"/>
                 <w:szCs w:val="18"/>
               </w:rPr>
-              <w:t>Teaching Fellow for Adi Sunderam and Sam Hanson</w:t>
-            </w:r>
-          </w:p>
-        </w:tc>
-        <w:tc>
-          <w:tcPr>
-            <w:tcW w:w="3060" w:type="dxa"/>
-          </w:tcPr>
-          <w:p>
-            <w:pPr>
+              <w:t xml:space="preserve">Teaching Fellow for Adi </w:t>
+            </w:r>
+            <w:proofErr w:type="spellStart"/>
+            <w:r>
               <w:rPr>
                 <w:sz w:val="18"/>
                 <w:szCs w:val="18"/>
               </w:rPr>
+              <w:t>Sunderam</w:t>
+            </w:r>
+            <w:proofErr w:type="spellEnd"/>
+            <w:r>
+              <w:rPr>
+                <w:sz w:val="18"/>
+                <w:szCs w:val="18"/>
+              </w:rPr>
+              <w:t xml:space="preserve"> and Sam Hanson</w:t>
+            </w:r>
+          </w:p>
+        </w:tc>
+        <w:tc>
+          <w:tcPr>
+            <w:tcW w:w="3060" w:type="dxa"/>
+          </w:tcPr>
+          <w:p>
+            <w:pPr>
+              <w:rPr>
+                <w:sz w:val="18"/>
+                <w:szCs w:val="18"/>
+              </w:rPr>
             </w:pPr>
           </w:p>
         </w:tc>
@@ -5820,20 +6003,29 @@
                 <w:sz w:val="18"/>
                 <w:szCs w:val="18"/>
               </w:rPr>
-              <w:t>Teaching Fellow for Alberto Alesina</w:t>
-            </w:r>
-          </w:p>
-        </w:tc>
-        <w:tc>
-          <w:tcPr>
-            <w:tcW w:w="3060" w:type="dxa"/>
-          </w:tcPr>
-          <w:p>
-            <w:pPr>
+              <w:t xml:space="preserve">Teaching Fellow for Alberto </w:t>
+            </w:r>
+            <w:proofErr w:type="spellStart"/>
+            <w:r>
               <w:rPr>
                 <w:sz w:val="18"/>
                 <w:szCs w:val="18"/>
               </w:rPr>
+              <w:t>Alesina</w:t>
+            </w:r>
+            <w:proofErr w:type="spellEnd"/>
+          </w:p>
+        </w:tc>
+        <w:tc>
+          <w:tcPr>
+            <w:tcW w:w="3060" w:type="dxa"/>
+          </w:tcPr>
+          <w:p>
+            <w:pPr>
+              <w:rPr>
+                <w:sz w:val="18"/>
+                <w:szCs w:val="18"/>
+              </w:rPr>
             </w:pPr>
           </w:p>
         </w:tc>
@@ -5926,8 +6118,17 @@
                 <w:sz w:val="18"/>
                 <w:szCs w:val="18"/>
               </w:rPr>
-              <w:t>Teaching Assistant for Maristella Botticini</w:t>
-            </w:r>
+              <w:t xml:space="preserve">Teaching Assistant for Maristella </w:t>
+            </w:r>
+            <w:proofErr w:type="spellStart"/>
+            <w:r>
+              <w:rPr>
+                <w:sz w:val="18"/>
+                <w:szCs w:val="18"/>
+              </w:rPr>
+              <w:t>Botticini</w:t>
+            </w:r>
+            <w:proofErr w:type="spellEnd"/>
           </w:p>
         </w:tc>
         <w:tc>
@@ -6430,13 +6631,23 @@
                 <w:szCs w:val="20"/>
               </w:rPr>
             </w:pPr>
+            <w:proofErr w:type="spellStart"/>
             <w:r>
               <w:rPr>
                 <w:w w:val="105"/>
                 <w:sz w:val="20"/>
                 <w:szCs w:val="20"/>
               </w:rPr>
-              <w:t>Herpfer and Maturana (2020) “Credit rating inflation: is it still relevant and who prices it?” [EFA 2021]</w:t>
+              <w:t>Herpfer</w:t>
+            </w:r>
+            <w:proofErr w:type="spellEnd"/>
+            <w:r>
+              <w:rPr>
+                <w:w w:val="105"/>
+                <w:sz w:val="20"/>
+                <w:szCs w:val="20"/>
+              </w:rPr>
+              <w:t xml:space="preserve"> and Maturana (2020) “Credit rating inflation: is it still relevant and who prices it?” [EFA 2021]</w:t>
             </w:r>
           </w:p>
         </w:tc>
@@ -6614,7 +6825,6 @@
                 <w:bCs/>
                 <w:sz w:val="20"/>
               </w:rPr>
-              <w:lastRenderedPageBreak/>
               <w:t>Peer Mentor Committee, Analysis Group</w:t>
             </w:r>
             <w:r>

</xml_diff>